<commit_message>
Update Análise de sistemas orientada a objeto.docx
Aplicação da UML na Modelagem de Requisitos
</commit_message>
<xml_diff>
--- a/Callme/PIM/Análise de sistemas orientada a objeto.docx
+++ b/Callme/PIM/Análise de sistemas orientada a objeto.docx
@@ -44,7 +44,73 @@
           <w:sz w:val="20"/>
           <w:szCs w:val="20"/>
         </w:rPr>
-        <w:t>Implementando a UML para a modelagem de requisitos, utiliza-se quatro tipos de diagramas essenciais, o diagrama de caso de uso, diagrama de classes, diagrama de sequência e o diagrama de implantação. O diagrama de caso de uso é fundamental para a modelagem de requisitos, pois apresenta todos os requisitos essenciais do sistema em forma de casos de uso, e também os atores relacionados, assim facilitando a visualização da estrutura completa do sistema.</w:t>
+        <w:t>Implementando a UML para a modelagem de requisitos</w:t>
+      </w:r>
+      <w:r>
+        <w:rPr>
+          <w:sz w:val="20"/>
+          <w:szCs w:val="20"/>
+        </w:rPr>
+        <w:t xml:space="preserve">, de acordo com </w:t>
+      </w:r>
+      <w:proofErr w:type="spellStart"/>
+      <w:r>
+        <w:rPr>
+          <w:sz w:val="20"/>
+          <w:szCs w:val="20"/>
+        </w:rPr>
+        <w:t>Grady</w:t>
+      </w:r>
+      <w:proofErr w:type="spellEnd"/>
+      <w:r>
+        <w:rPr>
+          <w:sz w:val="20"/>
+          <w:szCs w:val="20"/>
+        </w:rPr>
+        <w:t xml:space="preserve"> </w:t>
+      </w:r>
+      <w:proofErr w:type="spellStart"/>
+      <w:r>
+        <w:rPr>
+          <w:sz w:val="20"/>
+          <w:szCs w:val="20"/>
+        </w:rPr>
+        <w:t>Booch</w:t>
+      </w:r>
+      <w:proofErr w:type="spellEnd"/>
+      <w:r>
+        <w:rPr>
+          <w:sz w:val="20"/>
+          <w:szCs w:val="20"/>
+        </w:rPr>
+        <w:t xml:space="preserve"> (um dos criadores da UML)</w:t>
+      </w:r>
+      <w:r>
+        <w:t xml:space="preserve">, </w:t>
+      </w:r>
+      <w:r>
+        <w:t xml:space="preserve">ele </w:t>
+      </w:r>
+      <w:r>
+        <w:rPr>
+          <w:sz w:val="20"/>
+          <w:szCs w:val="20"/>
+        </w:rPr>
+        <w:t>enxerga a UML como uma linguagem padronizada para visualizar, especificar, construir e documentar os artefatos de um sistema de software — incluindo os requisitos.</w:t>
+      </w:r>
+      <w:r>
+        <w:rPr>
+          <w:sz w:val="20"/>
+          <w:szCs w:val="20"/>
+        </w:rPr>
+        <w:t xml:space="preserve"> U</w:t>
+      </w:r>
+      <w:r>
+        <w:rPr>
+          <w:sz w:val="20"/>
+          <w:szCs w:val="20"/>
+        </w:rPr>
+        <w:t>tiliza-se quatro tipos de diagramas essenciais, o diagrama de caso de uso, diagrama de classes, diagrama de sequência e o diagrama de implantação. O diagrama de caso de uso é fundamental para a modelagem de requisitos, pois apresenta todos os requisitos essenciais do sistema em forma de casos de uso, e também os atores relacionados, assim facilitando a visualização da estrutura completa do sistema.</w:t>
       </w:r>
     </w:p>
     <w:p>

</xml_diff>